<commit_message>
changes in mysql file
</commit_message>
<xml_diff>
--- a/instruments/MySQL.docx
+++ b/instruments/MySQL.docx
@@ -469,15 +469,15 @@
     </w:p>
     <w:p>
       <w:r>
-        <w:t xml:space="preserve">Первая строка совпадает с </w:t>
+        <w:t xml:space="preserve">Первая строка совпадает </w:t>
       </w:r>
       <w:proofErr w:type="gramStart"/>
       <w:r>
-        <w:t>последней</w:t>
+        <w:t>с</w:t>
       </w:r>
       <w:proofErr w:type="gramEnd"/>
       <w:r>
-        <w:t>, потому первая не будет отображена</w:t>
+        <w:t xml:space="preserve"> последней, потому первая не будет отображена</w:t>
       </w:r>
     </w:p>
     <w:p/>
@@ -19547,38 +19547,61 @@
       <w:pPr>
         <w:pStyle w:val="Code"/>
         <w:ind w:left="708"/>
-      </w:pPr>
-      <w:r>
+        <w:rPr>
+          <w:lang w:val="en-US"/>
+        </w:rPr>
+      </w:pPr>
+      <w:r>
+        <w:rPr>
+          <w:lang w:val="en-US"/>
+        </w:rPr>
         <w:t xml:space="preserve">-- </w:t>
       </w:r>
+      <w:proofErr w:type="gramStart"/>
       <w:r>
         <w:t>тот</w:t>
       </w:r>
-      <w:r>
+      <w:proofErr w:type="gramEnd"/>
+      <w:r>
+        <w:rPr>
+          <w:lang w:val="en-US"/>
+        </w:rPr>
         <w:t xml:space="preserve"> </w:t>
       </w:r>
       <w:r>
         <w:t>же</w:t>
       </w:r>
       <w:r>
+        <w:rPr>
+          <w:lang w:val="en-US"/>
+        </w:rPr>
         <w:t xml:space="preserve"> </w:t>
       </w:r>
       <w:r>
         <w:t>запрос</w:t>
       </w:r>
       <w:r>
+        <w:rPr>
+          <w:lang w:val="en-US"/>
+        </w:rPr>
         <w:t xml:space="preserve">, </w:t>
       </w:r>
       <w:r>
         <w:t>только</w:t>
       </w:r>
       <w:r>
+        <w:rPr>
+          <w:lang w:val="en-US"/>
+        </w:rPr>
         <w:t xml:space="preserve"> </w:t>
       </w:r>
       <w:r>
         <w:t>без</w:t>
       </w:r>
       <w:r>
+        <w:rPr>
+          <w:lang w:val="en-US"/>
+        </w:rPr>
         <w:t xml:space="preserve"> </w:t>
       </w:r>
       <w:r>
@@ -19588,6 +19611,9 @@
         <w:t>INNER</w:t>
       </w:r>
       <w:r>
+        <w:rPr>
+          <w:lang w:val="en-US"/>
+        </w:rPr>
         <w:t xml:space="preserve"> </w:t>
       </w:r>
       <w:r>
@@ -19597,12 +19623,18 @@
         <w:t>JOIN</w:t>
       </w:r>
       <w:r>
+        <w:rPr>
+          <w:lang w:val="en-US"/>
+        </w:rPr>
         <w:t xml:space="preserve"> - </w:t>
       </w:r>
       <w:r>
         <w:t>полный</w:t>
       </w:r>
       <w:r>
+        <w:rPr>
+          <w:lang w:val="en-US"/>
+        </w:rPr>
         <w:t xml:space="preserve"> </w:t>
       </w:r>
       <w:r>
@@ -21255,15 +21287,25 @@
     </w:p>
     <w:p>
       <w:pPr>
-        <w:rPr>
-          <w:b/>
-          <w:lang w:val="en-US"/>
-        </w:rPr>
-      </w:pPr>
-      <w:r>
-        <w:rPr>
-          <w:b/>
-        </w:rPr>
+        <w:pStyle w:val="Code"/>
+        <w:ind w:left="0"/>
+        <w:rPr>
+          <w:lang w:val="en-US"/>
+        </w:rPr>
+      </w:pPr>
+    </w:p>
+    <w:p>
+      <w:pPr>
+        <w:rPr>
+          <w:b/>
+          <w:lang w:val="en-US"/>
+        </w:rPr>
+      </w:pPr>
+      <w:r>
+        <w:rPr>
+          <w:b/>
+        </w:rPr>
+        <w:lastRenderedPageBreak/>
         <w:t>Операторы</w:t>
       </w:r>
       <w:r>
@@ -21300,7 +21342,6 @@
         <w:rPr>
           <w:lang w:val="en-US"/>
         </w:rPr>
-        <w:lastRenderedPageBreak/>
         <w:t>SOME</w:t>
       </w:r>
       <w:r>
@@ -22532,6 +22573,20 @@
     <w:p>
       <w:pPr>
         <w:rPr>
+          <w:lang w:val="en-US"/>
+        </w:rPr>
+      </w:pPr>
+    </w:p>
+    <w:p>
+      <w:pPr>
+        <w:rPr>
+          <w:lang w:val="en-US"/>
+        </w:rPr>
+      </w:pPr>
+    </w:p>
+    <w:p>
+      <w:pPr>
+        <w:rPr>
           <w:b/>
           <w:color w:val="FF0000"/>
         </w:rPr>
@@ -22553,7 +22608,6 @@
     </w:p>
     <w:p>
       <w:r>
-        <w:lastRenderedPageBreak/>
         <w:t xml:space="preserve">Хранимая процедура - такой же объект, как таблицы и </w:t>
       </w:r>
       <w:r>
@@ -23605,6 +23659,7 @@
         <w:pStyle w:val="Code"/>
       </w:pPr>
       <w:r>
+        <w:lastRenderedPageBreak/>
         <w:t>--</w:t>
       </w:r>
       <w:r>
@@ -23644,7 +23699,6 @@
         <w:rPr>
           <w:lang w:val="en-US"/>
         </w:rPr>
-        <w:lastRenderedPageBreak/>
         <w:t xml:space="preserve">  SELECT courses.id, </w:t>
       </w:r>
       <w:proofErr w:type="spellStart"/>
@@ -24837,7 +24891,11 @@
         <w:t xml:space="preserve"> </w:t>
       </w:r>
       <w:r>
-        <w:t>значения, что бы следить за ходом выполнения</w:t>
+        <w:t xml:space="preserve">значения, что бы </w:t>
+      </w:r>
+      <w:r>
+        <w:lastRenderedPageBreak/>
+        <w:t>следить за ходом выполнения</w:t>
       </w:r>
     </w:p>
     <w:p>
@@ -24867,11 +24925,7 @@
         <w:t>CONTINUE</w:t>
       </w:r>
       <w:r>
-        <w:t xml:space="preserve">, сервер </w:t>
-      </w:r>
-      <w:r>
-        <w:lastRenderedPageBreak/>
-        <w:t xml:space="preserve">игнорирует повторяющееся значение в колонке с </w:t>
+        <w:t xml:space="preserve">, сервер игнорирует повторяющееся значение в колонке с </w:t>
       </w:r>
       <w:r>
         <w:rPr>
@@ -25152,6 +25206,9 @@
     <w:p>
       <w:pPr>
         <w:pStyle w:val="Code"/>
+        <w:rPr>
+          <w:lang w:val="en-US"/>
+        </w:rPr>
       </w:pPr>
       <w:r>
         <w:rPr>
@@ -25160,8 +25217,12 @@
         <w:t>IF</w:t>
       </w:r>
       <w:r>
-        <w:t xml:space="preserve"> </w:t>
-      </w:r>
+        <w:rPr>
+          <w:lang w:val="en-US"/>
+        </w:rPr>
+        <w:t xml:space="preserve"> </w:t>
+      </w:r>
+      <w:proofErr w:type="spellStart"/>
       <w:r>
         <w:rPr>
           <w:lang w:val="en-US"/>
@@ -25169,6 +25230,9 @@
         <w:t>record</w:t>
       </w:r>
       <w:r>
+        <w:rPr>
+          <w:lang w:val="en-US"/>
+        </w:rPr>
         <w:t>_</w:t>
       </w:r>
       <w:r>
@@ -25177,7 +25241,11 @@
         </w:rPr>
         <w:t>count</w:t>
       </w:r>
-      <w:r>
+      <w:proofErr w:type="spellEnd"/>
+      <w:r>
+        <w:rPr>
+          <w:lang w:val="en-US"/>
+        </w:rPr>
         <w:t xml:space="preserve"> = 0 </w:t>
       </w:r>
       <w:r>
@@ -25187,27 +25255,53 @@
         <w:t>THEN</w:t>
       </w:r>
       <w:r>
-        <w:t xml:space="preserve"> </w:t>
-      </w:r>
-    </w:p>
-    <w:p>
-      <w:pPr>
-        <w:pStyle w:val="Code"/>
-      </w:pPr>
-      <w:r>
-        <w:t xml:space="preserve">  --</w:t>
+        <w:rPr>
+          <w:lang w:val="en-US"/>
+        </w:rPr>
+        <w:t xml:space="preserve"> </w:t>
+      </w:r>
+    </w:p>
+    <w:p>
+      <w:pPr>
+        <w:pStyle w:val="Code"/>
+      </w:pPr>
+      <w:r>
+        <w:rPr>
+          <w:lang w:val="en-US"/>
+        </w:rPr>
+        <w:t xml:space="preserve">  </w:t>
+      </w:r>
+      <w:proofErr w:type="gramStart"/>
+      <w:r>
+        <w:rPr>
+          <w:lang w:val="en-US"/>
+        </w:rPr>
+        <w:t>--</w:t>
       </w:r>
       <w:r>
         <w:t>данных</w:t>
       </w:r>
       <w:r>
+        <w:rPr>
+          <w:lang w:val="en-US"/>
+        </w:rPr>
         <w:t xml:space="preserve"> </w:t>
       </w:r>
       <w:r>
         <w:t>нет</w:t>
       </w:r>
       <w:r>
-        <w:t xml:space="preserve">. </w:t>
+        <w:rPr>
+          <w:lang w:val="en-US"/>
+        </w:rPr>
+        <w:t>.</w:t>
+      </w:r>
+      <w:proofErr w:type="gramEnd"/>
+      <w:r>
+        <w:rPr>
+          <w:lang w:val="en-US"/>
+        </w:rPr>
+        <w:t xml:space="preserve"> </w:t>
       </w:r>
       <w:r>
         <w:t>Вернем предупреждающую таблицу</w:t>
@@ -25216,9 +25310,6 @@
     <w:p>
       <w:pPr>
         <w:pStyle w:val="Code"/>
-        <w:rPr>
-          <w:lang w:val="en-US"/>
-        </w:rPr>
       </w:pPr>
       <w:r>
         <w:t xml:space="preserve">  </w:t>
@@ -25230,9 +25321,6 @@
         <w:t>SELECT</w:t>
       </w:r>
       <w:r>
-        <w:rPr>
-          <w:lang w:val="en-US"/>
-        </w:rPr>
         <w:t xml:space="preserve"> 0 </w:t>
       </w:r>
       <w:r>
@@ -25242,9 +25330,6 @@
         <w:t>AS</w:t>
       </w:r>
       <w:r>
-        <w:rPr>
-          <w:lang w:val="en-US"/>
-        </w:rPr>
         <w:t xml:space="preserve"> </w:t>
       </w:r>
       <w:r>
@@ -25254,27 +25339,18 @@
         <w:t>id</w:t>
       </w:r>
       <w:r>
-        <w:rPr>
-          <w:lang w:val="en-US"/>
-        </w:rPr>
         <w:t>, '</w:t>
       </w:r>
       <w:r>
         <w:t>Данных</w:t>
       </w:r>
       <w:r>
-        <w:rPr>
-          <w:lang w:val="en-US"/>
-        </w:rPr>
         <w:t xml:space="preserve"> </w:t>
       </w:r>
       <w:r>
         <w:t>нет</w:t>
       </w:r>
       <w:r>
-        <w:rPr>
-          <w:lang w:val="en-US"/>
-        </w:rPr>
         <w:t xml:space="preserve">' </w:t>
       </w:r>
       <w:r>
@@ -25284,9 +25360,6 @@
         <w:t>AS</w:t>
       </w:r>
       <w:r>
-        <w:rPr>
-          <w:lang w:val="en-US"/>
-        </w:rPr>
         <w:t xml:space="preserve"> </w:t>
       </w:r>
       <w:r>
@@ -25413,6 +25486,7 @@
           <w:b/>
           <w:lang w:val="en-US"/>
         </w:rPr>
+        <w:lastRenderedPageBreak/>
         <w:t>CASE</w:t>
       </w:r>
       <w:r>
@@ -25545,7 +25619,6 @@
         <w:rPr>
           <w:lang w:val="en-US"/>
         </w:rPr>
-        <w:lastRenderedPageBreak/>
         <w:t>SELECT</w:t>
       </w:r>
     </w:p>
@@ -26847,6 +26920,9 @@
     <w:p>
       <w:pPr>
         <w:pStyle w:val="Code"/>
+        <w:rPr>
+          <w:lang w:val="en-US"/>
+        </w:rPr>
       </w:pPr>
       <w:r>
         <w:t xml:space="preserve">  </w:t>
@@ -26858,6 +26934,9 @@
         <w:t>RETURN</w:t>
       </w:r>
       <w:r>
+        <w:rPr>
+          <w:lang w:val="en-US"/>
+        </w:rPr>
         <w:t xml:space="preserve"> </w:t>
       </w:r>
       <w:proofErr w:type="gramStart"/>
@@ -26868,6 +26947,9 @@
         <w:t>SUBSTR</w:t>
       </w:r>
       <w:r>
+        <w:rPr>
+          <w:lang w:val="en-US"/>
+        </w:rPr>
         <w:t>(</w:t>
       </w:r>
       <w:proofErr w:type="gramEnd"/>
@@ -26878,39 +26960,63 @@
         <w:t>room</w:t>
       </w:r>
       <w:r>
+        <w:rPr>
+          <w:lang w:val="en-US"/>
+        </w:rPr>
         <w:t xml:space="preserve">, 4) * 1; </w:t>
       </w:r>
     </w:p>
     <w:p>
       <w:pPr>
         <w:pStyle w:val="Code"/>
-      </w:pPr>
-      <w:r>
-        <w:rPr>
-          <w:lang w:val="en-US"/>
-        </w:rPr>
+        <w:rPr>
+          <w:lang w:val="en-US"/>
+        </w:rPr>
+      </w:pPr>
+      <w:r>
+        <w:rPr>
+          <w:lang w:val="en-US"/>
+        </w:rPr>
+        <w:lastRenderedPageBreak/>
         <w:t>END</w:t>
       </w:r>
       <w:r>
+        <w:rPr>
+          <w:lang w:val="en-US"/>
+        </w:rPr>
         <w:t>;</w:t>
       </w:r>
     </w:p>
     <w:p>
       <w:pPr>
         <w:pStyle w:val="Code"/>
-      </w:pPr>
-    </w:p>
-    <w:p>
-      <w:pPr>
-        <w:pStyle w:val="Code"/>
-      </w:pPr>
-      <w:r>
+        <w:rPr>
+          <w:lang w:val="en-US"/>
+        </w:rPr>
+      </w:pPr>
+    </w:p>
+    <w:p>
+      <w:pPr>
+        <w:pStyle w:val="Code"/>
+        <w:rPr>
+          <w:lang w:val="en-US"/>
+        </w:rPr>
+      </w:pPr>
+      <w:r>
+        <w:rPr>
+          <w:lang w:val="en-US"/>
+        </w:rPr>
         <w:t xml:space="preserve">-- </w:t>
       </w:r>
+      <w:proofErr w:type="gramStart"/>
       <w:r>
         <w:t>вызов</w:t>
       </w:r>
-      <w:r>
+      <w:proofErr w:type="gramEnd"/>
+      <w:r>
+        <w:rPr>
+          <w:lang w:val="en-US"/>
+        </w:rPr>
         <w:t xml:space="preserve"> </w:t>
       </w:r>
       <w:r>
@@ -26920,17 +27026,23 @@
     <w:p>
       <w:pPr>
         <w:pStyle w:val="Code"/>
-      </w:pPr>
-      <w:r>
-        <w:rPr>
-          <w:lang w:val="en-US"/>
-        </w:rPr>
-        <w:lastRenderedPageBreak/>
+        <w:rPr>
+          <w:lang w:val="en-US"/>
+        </w:rPr>
+      </w:pPr>
+      <w:r>
+        <w:rPr>
+          <w:lang w:val="en-US"/>
+        </w:rPr>
         <w:t>SELECT</w:t>
       </w:r>
       <w:r>
-        <w:t xml:space="preserve"> </w:t>
-      </w:r>
+        <w:rPr>
+          <w:lang w:val="en-US"/>
+        </w:rPr>
+        <w:t xml:space="preserve"> </w:t>
+      </w:r>
+      <w:proofErr w:type="spellStart"/>
       <w:r>
         <w:rPr>
           <w:lang w:val="en-US"/>
@@ -26938,6 +27050,9 @@
         <w:t>sp</w:t>
       </w:r>
       <w:r>
+        <w:rPr>
+          <w:lang w:val="en-US"/>
+        </w:rPr>
         <w:t>_</w:t>
       </w:r>
       <w:r>
@@ -26947,6 +27062,9 @@
         <w:t>room</w:t>
       </w:r>
       <w:r>
+        <w:rPr>
+          <w:lang w:val="en-US"/>
+        </w:rPr>
         <w:t>_</w:t>
       </w:r>
       <w:proofErr w:type="gramStart"/>
@@ -26956,36 +27074,58 @@
         </w:rPr>
         <w:t>number</w:t>
       </w:r>
-      <w:r>
+      <w:proofErr w:type="spellEnd"/>
+      <w:r>
+        <w:rPr>
+          <w:lang w:val="en-US"/>
+        </w:rPr>
         <w:t>(</w:t>
       </w:r>
       <w:proofErr w:type="gramEnd"/>
       <w:r>
+        <w:rPr>
+          <w:lang w:val="en-US"/>
+        </w:rPr>
         <w:t>'</w:t>
       </w:r>
       <w:r>
         <w:t>БК</w:t>
       </w:r>
       <w:r>
+        <w:rPr>
+          <w:lang w:val="en-US"/>
+        </w:rPr>
         <w:t xml:space="preserve">-10')  -- </w:t>
       </w:r>
       <w:r>
         <w:t>вернет</w:t>
       </w:r>
       <w:r>
+        <w:rPr>
+          <w:lang w:val="en-US"/>
+        </w:rPr>
         <w:t xml:space="preserve"> 10</w:t>
       </w:r>
     </w:p>
     <w:p>
       <w:pPr>
         <w:pStyle w:val="Code"/>
-      </w:pPr>
-    </w:p>
-    <w:p>
-      <w:pPr>
-        <w:pStyle w:val="Code"/>
-      </w:pPr>
-      <w:r>
+        <w:rPr>
+          <w:lang w:val="en-US"/>
+        </w:rPr>
+      </w:pPr>
+    </w:p>
+    <w:p>
+      <w:pPr>
+        <w:pStyle w:val="Code"/>
+        <w:rPr>
+          <w:lang w:val="en-US"/>
+        </w:rPr>
+      </w:pPr>
+      <w:r>
+        <w:rPr>
+          <w:lang w:val="en-US"/>
+        </w:rPr>
         <w:t>--</w:t>
       </w:r>
       <w:r>
@@ -27235,38 +27375,6 @@
         <w:t>trigger_stmt</w:t>
       </w:r>
       <w:proofErr w:type="spellEnd"/>
-    </w:p>
-    <w:p>
-      <w:pPr>
-        <w:pStyle w:val="Code"/>
-        <w:rPr>
-          <w:lang w:val="en-US"/>
-        </w:rPr>
-      </w:pPr>
-    </w:p>
-    <w:p>
-      <w:pPr>
-        <w:pStyle w:val="Code"/>
-        <w:rPr>
-          <w:lang w:val="en-US"/>
-        </w:rPr>
-      </w:pPr>
-    </w:p>
-    <w:p>
-      <w:pPr>
-        <w:pStyle w:val="Code"/>
-        <w:rPr>
-          <w:lang w:val="en-US"/>
-        </w:rPr>
-      </w:pPr>
-    </w:p>
-    <w:p>
-      <w:pPr>
-        <w:pStyle w:val="Code"/>
-        <w:rPr>
-          <w:lang w:val="en-US"/>
-        </w:rPr>
-      </w:pPr>
     </w:p>
     <w:p>
       <w:pPr>
@@ -27963,6 +28071,7 @@
         <w:rPr>
           <w:b/>
         </w:rPr>
+        <w:lastRenderedPageBreak/>
         <w:t>ТРАНЗАКЦИИ</w:t>
       </w:r>
     </w:p>
@@ -30664,34 +30773,55 @@
     <w:p>
       <w:pPr>
         <w:pStyle w:val="Code"/>
-      </w:pPr>
-      <w:r>
+        <w:rPr>
+          <w:lang w:val="en-US"/>
+        </w:rPr>
+      </w:pPr>
+      <w:r>
+        <w:rPr>
+          <w:lang w:val="en-US"/>
+        </w:rPr>
         <w:t xml:space="preserve">-- </w:t>
       </w:r>
+      <w:proofErr w:type="gramStart"/>
       <w:r>
         <w:t>более</w:t>
       </w:r>
-      <w:r>
+      <w:proofErr w:type="gramEnd"/>
+      <w:r>
+        <w:rPr>
+          <w:lang w:val="en-US"/>
+        </w:rPr>
         <w:t xml:space="preserve"> </w:t>
       </w:r>
       <w:r>
         <w:t>удобный</w:t>
       </w:r>
       <w:r>
+        <w:rPr>
+          <w:lang w:val="en-US"/>
+        </w:rPr>
         <w:t xml:space="preserve"> </w:t>
       </w:r>
       <w:r>
         <w:t>вариант</w:t>
       </w:r>
       <w:r>
+        <w:rPr>
+          <w:lang w:val="en-US"/>
+        </w:rPr>
         <w:t xml:space="preserve"> </w:t>
       </w:r>
       <w:r>
         <w:t>через</w:t>
       </w:r>
       <w:r>
-        <w:t xml:space="preserve"> </w:t>
-      </w:r>
+        <w:rPr>
+          <w:lang w:val="en-US"/>
+        </w:rPr>
+        <w:t xml:space="preserve"> </w:t>
+      </w:r>
+      <w:proofErr w:type="spellStart"/>
       <w:r>
         <w:rPr>
           <w:lang w:val="en-US"/>
@@ -30699,6 +30829,9 @@
         <w:t>information</w:t>
       </w:r>
       <w:r>
+        <w:rPr>
+          <w:lang w:val="en-US"/>
+        </w:rPr>
         <w:t>_</w:t>
       </w:r>
       <w:r>
@@ -30707,6 +30840,7 @@
         </w:rPr>
         <w:t>schema</w:t>
       </w:r>
+      <w:proofErr w:type="spellEnd"/>
     </w:p>
     <w:p>
       <w:pPr>
@@ -32837,7 +32971,7 @@
             <w:rPr>
               <w:noProof/>
             </w:rPr>
-            <w:t>13</w:t>
+            <w:t>15</w:t>
           </w:r>
         </w:fldSimple>
       </w:p>
@@ -37013,7 +37147,7 @@
 </file>
 
 <file path=customXml/itemProps1.xml><?xml version="1.0" encoding="utf-8"?>
-<ds:datastoreItem xmlns:ds="http://schemas.openxmlformats.org/officeDocument/2006/customXml" ds:itemID="{85FEC8CA-285E-46E3-93E5-38E8185B1B0D}">
+<ds:datastoreItem xmlns:ds="http://schemas.openxmlformats.org/officeDocument/2006/customXml" ds:itemID="{1997838A-D4AE-44D1-813A-4D3AC5D40484}">
   <ds:schemaRefs>
     <ds:schemaRef ds:uri="http://schemas.openxmlformats.org/officeDocument/2006/bibliography"/>
   </ds:schemaRefs>

</xml_diff>